<commit_message>
Sticky Note + logo + Documentation
</commit_message>
<xml_diff>
--- a/Document.docx
+++ b/Document.docx
@@ -394,6 +394,9 @@
           <w:r>
             <w:t>–</w:t>
           </w:r>
+          <w:r>
+            <w:t>–</w:t>
+          </w:r>
         </w:p>
         <w:p>
           <w:pPr>
@@ -494,6 +497,84 @@
             <w:spacing w:line="360" w:lineRule="auto"/>
             <w:ind w:left="540" w:right="450"/>
             <w:jc w:val="center"/>
+            <w:rPr>
+              <w:rFonts w:asciiTheme="majorBidi" w:hAnsiTheme="majorBidi" w:cstheme="majorBidi"/>
+              <w:b/>
+              <w:bCs/>
+              <w:color w:val="808080" w:themeColor="background1" w:themeShade="80"/>
+              <w:sz w:val="36"/>
+              <w:szCs w:val="36"/>
+              <w:u w:val="single"/>
+            </w:rPr>
+          </w:pPr>
+        </w:p>
+        <w:p>
+          <w:pPr>
+            <w:tabs>
+              <w:tab w:val="left" w:pos="768"/>
+            </w:tabs>
+            <w:spacing w:line="360" w:lineRule="auto"/>
+            <w:ind w:left="768" w:right="450" w:hanging="228"/>
+            <w:jc w:val="center"/>
+          </w:pPr>
+          <w:r>
+            <w:rPr>
+              <w:noProof/>
+            </w:rPr>
+            <w:drawing>
+              <wp:inline distT="0" distB="0" distL="0" distR="0" wp14:anchorId="77B22FC4" wp14:editId="09DF6CF0">
+                <wp:extent cx="3778492" cy="1990128"/>
+                <wp:effectExtent l="0" t="0" r="0" b="0"/>
+                <wp:docPr id="1" name="Picture 1"/>
+                <wp:cNvGraphicFramePr>
+                  <a:graphicFrameLocks xmlns:a="http://schemas.openxmlformats.org/drawingml/2006/main" noChangeAspect="1"/>
+                </wp:cNvGraphicFramePr>
+                <a:graphic xmlns:a="http://schemas.openxmlformats.org/drawingml/2006/main">
+                  <a:graphicData uri="http://schemas.openxmlformats.org/drawingml/2006/picture">
+                    <pic:pic xmlns:pic="http://schemas.openxmlformats.org/drawingml/2006/picture">
+                      <pic:nvPicPr>
+                        <pic:cNvPr id="0" name="AppLogo.png"/>
+                        <pic:cNvPicPr/>
+                      </pic:nvPicPr>
+                      <pic:blipFill>
+                        <a:blip r:embed="rId11">
+                          <a:extLst>
+                            <a:ext uri="{28A0092B-C50C-407E-A947-70E740481C1C}">
+                              <a14:useLocalDpi xmlns:a14="http://schemas.microsoft.com/office/drawing/2010/main" val="0"/>
+                            </a:ext>
+                          </a:extLst>
+                        </a:blip>
+                        <a:stretch>
+                          <a:fillRect/>
+                        </a:stretch>
+                      </pic:blipFill>
+                      <pic:spPr>
+                        <a:xfrm>
+                          <a:off x="0" y="0"/>
+                          <a:ext cx="3784489" cy="1993287"/>
+                        </a:xfrm>
+                        <a:prstGeom prst="rect">
+                          <a:avLst/>
+                        </a:prstGeom>
+                      </pic:spPr>
+                    </pic:pic>
+                  </a:graphicData>
+                </a:graphic>
+              </wp:inline>
+            </w:drawing>
+          </w:r>
+        </w:p>
+        <w:p>
+          <w:pPr>
+            <w:tabs>
+              <w:tab w:val="left" w:pos="768"/>
+            </w:tabs>
+            <w:spacing w:line="360" w:lineRule="auto"/>
+            <w:ind w:left="540" w:right="450"/>
+            <w:jc w:val="center"/>
+            <w:rPr>
+              <w:lang w:bidi="ar-EG"/>
+            </w:rPr>
           </w:pPr>
         </w:p>
         <w:p>
@@ -538,18 +619,6 @@
         </w:p>
         <w:p>
           <w:pPr>
-            <w:spacing w:before="240" w:line="360" w:lineRule="auto"/>
-            <w:ind w:left="540" w:right="450"/>
-            <w:jc w:val="center"/>
-            <w:rPr>
-              <w:color w:val="808080" w:themeColor="background1" w:themeShade="80"/>
-              <w:sz w:val="48"/>
-              <w:szCs w:val="48"/>
-            </w:rPr>
-          </w:pPr>
-        </w:p>
-        <w:p>
-          <w:pPr>
             <w:tabs>
               <w:tab w:val="left" w:pos="768"/>
             </w:tabs>
@@ -563,6 +632,7 @@
               <w:color w:val="808080" w:themeColor="background1" w:themeShade="80"/>
               <w:sz w:val="40"/>
               <w:szCs w:val="40"/>
+              <w:rtl/>
             </w:rPr>
           </w:pPr>
           <w:r>
@@ -613,24 +683,6 @@
             <w:t>Korani</w:t>
           </w:r>
           <w:proofErr w:type="spellEnd"/>
-        </w:p>
-        <w:p>
-          <w:pPr>
-            <w:tabs>
-              <w:tab w:val="left" w:pos="768"/>
-            </w:tabs>
-            <w:spacing w:line="360" w:lineRule="auto"/>
-            <w:ind w:left="540" w:right="450"/>
-            <w:rPr>
-              <w:rFonts w:ascii="Cambria" w:hAnsi="Cambria"/>
-              <w:b/>
-              <w:bCs/>
-              <w:sz w:val="36"/>
-              <w:szCs w:val="36"/>
-              <w:rtl/>
-              <w:lang w:bidi="ar-EG"/>
-            </w:rPr>
-          </w:pPr>
         </w:p>
         <w:p>
           <w:pPr>
@@ -1156,11 +1208,8 @@
         <w:p>
           <w:pPr>
             <w:spacing w:line="360" w:lineRule="auto"/>
-            <w:ind w:left="540" w:right="450"/>
+            <w:ind w:right="450"/>
           </w:pPr>
-          <w:r>
-            <w:br w:type="page"/>
-          </w:r>
         </w:p>
       </w:sdtContent>
     </w:sdt>
@@ -1183,7 +1232,6 @@
           <w:sz w:val="52"/>
           <w:szCs w:val="52"/>
         </w:rPr>
-        <w:lastRenderedPageBreak/>
         <w:t>Abstract</w:t>
       </w:r>
     </w:p>
@@ -1230,7 +1278,55 @@
           <w:szCs w:val="32"/>
         </w:rPr>
       </w:pPr>
-      <w:proofErr w:type="gramStart"/>
+      <w:r>
+        <w:rPr>
+          <w:rFonts w:asciiTheme="majorBidi" w:hAnsiTheme="majorBidi" w:cstheme="majorBidi"/>
+          <w:color w:val="808080" w:themeColor="background1" w:themeShade="80"/>
+          <w:sz w:val="32"/>
+          <w:szCs w:val="32"/>
+        </w:rPr>
+        <w:t>Regards</w:t>
+      </w:r>
+      <w:r>
+        <w:rPr>
+          <w:rFonts w:asciiTheme="majorBidi" w:hAnsiTheme="majorBidi" w:cstheme="majorBidi"/>
+          <w:color w:val="808080" w:themeColor="background1" w:themeShade="80"/>
+          <w:sz w:val="32"/>
+          <w:szCs w:val="32"/>
+        </w:rPr>
+        <w:t xml:space="preserve"> the accidents in </w:t>
+      </w:r>
+      <w:r>
+        <w:rPr>
+          <w:rFonts w:asciiTheme="majorBidi" w:hAnsiTheme="majorBidi" w:cstheme="majorBidi"/>
+          <w:color w:val="808080" w:themeColor="background1" w:themeShade="80"/>
+          <w:sz w:val="32"/>
+          <w:szCs w:val="32"/>
+        </w:rPr>
+        <w:t>Egypt,</w:t>
+      </w:r>
+      <w:r>
+        <w:rPr>
+          <w:rFonts w:asciiTheme="majorBidi" w:hAnsiTheme="majorBidi" w:cstheme="majorBidi"/>
+          <w:color w:val="808080" w:themeColor="background1" w:themeShade="80"/>
+          <w:sz w:val="32"/>
+          <w:szCs w:val="32"/>
+        </w:rPr>
+        <w:t xml:space="preserve"> our application provides a winch for these cases.</w:t>
+      </w:r>
+      <w:bookmarkStart w:id="0" w:name="_GoBack"/>
+      <w:bookmarkEnd w:id="0"/>
+    </w:p>
+    <w:p>
+      <w:pPr>
+        <w:ind w:firstLine="720"/>
+        <w:rPr>
+          <w:rFonts w:asciiTheme="majorBidi" w:hAnsiTheme="majorBidi" w:cstheme="majorBidi"/>
+          <w:color w:val="808080" w:themeColor="background1" w:themeShade="80"/>
+          <w:sz w:val="32"/>
+          <w:szCs w:val="32"/>
+        </w:rPr>
+      </w:pPr>
       <w:r>
         <w:rPr>
           <w:rFonts w:asciiTheme="majorBidi" w:hAnsiTheme="majorBidi" w:cstheme="majorBidi"/>
@@ -1247,17 +1343,7 @@
           <w:sz w:val="32"/>
           <w:szCs w:val="32"/>
         </w:rPr>
-        <w:t xml:space="preserve"> ,</w:t>
-      </w:r>
-      <w:proofErr w:type="gramEnd"/>
-      <w:r>
-        <w:rPr>
-          <w:rFonts w:asciiTheme="majorBidi" w:hAnsiTheme="majorBidi" w:cstheme="majorBidi"/>
-          <w:color w:val="808080" w:themeColor="background1" w:themeShade="80"/>
-          <w:sz w:val="32"/>
-          <w:szCs w:val="32"/>
-        </w:rPr>
-        <w:t xml:space="preserve"> </w:t>
+        <w:t xml:space="preserve">, </w:t>
       </w:r>
       <w:r>
         <w:rPr>
@@ -1266,7 +1352,16 @@
           <w:sz w:val="32"/>
           <w:szCs w:val="32"/>
         </w:rPr>
-        <w:t xml:space="preserve"> when a foreign</w:t>
+        <w:t>when</w:t>
+      </w:r>
+      <w:r>
+        <w:rPr>
+          <w:rFonts w:asciiTheme="majorBidi" w:hAnsiTheme="majorBidi" w:cstheme="majorBidi"/>
+          <w:color w:val="808080" w:themeColor="background1" w:themeShade="80"/>
+          <w:sz w:val="32"/>
+          <w:szCs w:val="32"/>
+        </w:rPr>
+        <w:t xml:space="preserve"> a foreign</w:t>
       </w:r>
       <w:r>
         <w:rPr>
@@ -1544,10 +1639,8 @@
           <w:sz w:val="32"/>
           <w:szCs w:val="32"/>
         </w:rPr>
-        <w:lastRenderedPageBreak/>
         <w:t xml:space="preserve">Our application will solve that problem as for renting a car or bicycle the customer will have to go to the company’s place to take the car or the </w:t>
       </w:r>
-      <w:proofErr w:type="gramStart"/>
       <w:r>
         <w:rPr>
           <w:rFonts w:asciiTheme="majorBidi" w:hAnsiTheme="majorBidi" w:cstheme="majorBidi"/>
@@ -1564,9 +1657,8 @@
           <w:sz w:val="32"/>
           <w:szCs w:val="32"/>
         </w:rPr>
-        <w:t xml:space="preserve"> ,</w:t>
+        <w:t>,</w:t>
       </w:r>
-      <w:proofErr w:type="gramEnd"/>
       <w:r>
         <w:rPr>
           <w:rFonts w:asciiTheme="majorBidi" w:hAnsiTheme="majorBidi" w:cstheme="majorBidi"/>
@@ -1698,8 +1790,6 @@
         </w:rPr>
         <w:t>In addition</w:t>
       </w:r>
-      <w:bookmarkStart w:id="0" w:name="_GoBack"/>
-      <w:bookmarkEnd w:id="0"/>
       <w:r>
         <w:rPr>
           <w:rFonts w:asciiTheme="majorBidi" w:hAnsiTheme="majorBidi" w:cstheme="majorBidi"/>
@@ -1829,7 +1919,7 @@
       </w:pPr>
     </w:p>
     <w:sectPr>
-      <w:footerReference w:type="first" r:id="rId11"/>
+      <w:footerReference w:type="first" r:id="rId12"/>
       <w:type w:val="continuous"/>
       <w:pgSz w:w="12240" w:h="15840"/>
       <w:pgMar w:top="1440" w:right="1440" w:bottom="1440" w:left="1800" w:header="720" w:footer="792" w:gutter="0"/>
@@ -10890,7 +10980,7 @@
 </file>
 
 <file path=customXml/itemProps1.xml><?xml version="1.0" encoding="utf-8"?>
-<ds:datastoreItem xmlns:ds="http://schemas.openxmlformats.org/officeDocument/2006/customXml" ds:itemID="{7C51CDD5-17E7-4E74-A083-80DA389A7B3C}">
+<ds:datastoreItem xmlns:ds="http://schemas.openxmlformats.org/officeDocument/2006/customXml" ds:itemID="{4395C7A7-B651-4967-9E59-962DF91C5804}">
   <ds:schemaRefs>
     <ds:schemaRef ds:uri="http://schemas.openxmlformats.org/officeDocument/2006/bibliography"/>
   </ds:schemaRefs>

</xml_diff>